<commit_message>
Question 3.2.1 et Graph
</commit_message>
<xml_diff>
--- a/Documentation.docx
+++ b/Documentation.docx
@@ -1095,7 +1095,7 @@
                 <v:shape id="_x0000_i1025" type="#_x0000_t75" style="width:40.5pt;height:31.5pt" o:ole="">
                   <v:imagedata r:id="rId14" o:title=""/>
                 </v:shape>
-                <o:OLEObject Type="Embed" ProgID="Equation.3" ShapeID="_x0000_i1025" DrawAspect="Content" ObjectID="_1559035622" r:id="rId15"/>
+                <o:OLEObject Type="Embed" ProgID="Equation.3" ShapeID="_x0000_i1025" DrawAspect="Content" ObjectID="_1559040811" r:id="rId15"/>
               </w:object>
             </w:r>
           </w:p>
@@ -1215,6 +1215,108 @@
           <w:u w:val="single"/>
         </w:rPr>
         <w:lastRenderedPageBreak/>
+        <w:t>3.1</w:t>
+      </w:r>
+      <w:r>
+        <w:rPr>
+          <w:sz w:val="28"/>
+          <w:szCs w:val="28"/>
+          <w:u w:val="single"/>
+        </w:rPr>
+        <w:t xml:space="preserve"> : </w:t>
+      </w:r>
+      <w:r>
+        <w:rPr>
+          <w:sz w:val="28"/>
+          <w:szCs w:val="28"/>
+          <w:u w:val="single"/>
+        </w:rPr>
+        <w:t>Quelques fonctions</w:t>
+      </w:r>
+    </w:p>
+    <w:p>
+      <w:pPr>
+        <w:rPr>
+          <w:sz w:val="28"/>
+          <w:szCs w:val="28"/>
+        </w:rPr>
+      </w:pPr>
+      <w:r>
+        <w:rPr>
+          <w:sz w:val="28"/>
+          <w:szCs w:val="28"/>
+        </w:rPr>
+        <w:t>1. Voir fichier matrice.R dans le dossier.</w:t>
+      </w:r>
+    </w:p>
+    <w:p>
+      <w:pPr>
+        <w:rPr>
+          <w:sz w:val="28"/>
+          <w:szCs w:val="28"/>
+        </w:rPr>
+      </w:pPr>
+      <w:r>
+        <w:rPr>
+          <w:sz w:val="28"/>
+          <w:szCs w:val="28"/>
+        </w:rPr>
+        <w:t>2. Voir fichier transition.R dans le dossier.</w:t>
+      </w:r>
+    </w:p>
+    <w:p>
+      <w:pPr>
+        <w:rPr>
+          <w:sz w:val="28"/>
+          <w:szCs w:val="28"/>
+        </w:rPr>
+      </w:pPr>
+      <w:r>
+        <w:rPr>
+          <w:sz w:val="28"/>
+          <w:szCs w:val="28"/>
+        </w:rPr>
+        <w:t>3. Voir fichier diagramme.R dans le dossier.</w:t>
+      </w:r>
+    </w:p>
+    <w:p>
+      <w:pPr>
+        <w:rPr>
+          <w:sz w:val="28"/>
+          <w:szCs w:val="28"/>
+        </w:rPr>
+      </w:pPr>
+      <w:r>
+        <w:rPr>
+          <w:sz w:val="28"/>
+          <w:szCs w:val="28"/>
+        </w:rPr>
+        <w:t>4. Voir le fichier initial.R dans le dossier.</w:t>
+      </w:r>
+    </w:p>
+    <w:p>
+      <w:pPr>
+        <w:rPr>
+          <w:sz w:val="28"/>
+          <w:szCs w:val="28"/>
+          <w:u w:val="single"/>
+        </w:rPr>
+      </w:pPr>
+    </w:p>
+    <w:p>
+      <w:pPr>
+        <w:rPr>
+          <w:sz w:val="28"/>
+          <w:szCs w:val="28"/>
+          <w:u w:val="single"/>
+        </w:rPr>
+      </w:pPr>
+      <w:r>
+        <w:rPr>
+          <w:sz w:val="28"/>
+          <w:szCs w:val="28"/>
+          <w:u w:val="single"/>
+        </w:rPr>
         <w:t>3.2</w:t>
       </w:r>
       <w:r>
@@ -1239,30 +1341,92 @@
         <w:rPr>
           <w:sz w:val="28"/>
           <w:szCs w:val="28"/>
-          <w:u w:val="single"/>
-        </w:rPr>
-      </w:pPr>
-    </w:p>
-    <w:p>
-      <w:pPr>
-        <w:rPr>
-          <w:sz w:val="28"/>
-          <w:szCs w:val="28"/>
-        </w:rPr>
-      </w:pPr>
-      <w:r>
-        <w:rPr>
-          <w:sz w:val="28"/>
-          <w:szCs w:val="28"/>
-        </w:rPr>
-        <w:t>2.</w:t>
-      </w:r>
-      <w:r>
-        <w:rPr>
-          <w:sz w:val="28"/>
-          <w:szCs w:val="28"/>
-        </w:rPr>
-        <w:tab/>
+        </w:rPr>
+      </w:pPr>
+      <w:r>
+        <w:rPr>
+          <w:sz w:val="28"/>
+          <w:szCs w:val="28"/>
+        </w:rPr>
+        <w:t>1.</w:t>
+      </w:r>
+      <w:r>
+        <w:rPr>
+          <w:sz w:val="28"/>
+          <w:szCs w:val="28"/>
+        </w:rPr>
+        <w:t xml:space="preserve"> Dans les 3 activités de l’étudiant on a bien une définition de la chaîne de Markov,</w:t>
+      </w:r>
+      <w:r>
+        <w:rPr>
+          <w:sz w:val="28"/>
+          <w:szCs w:val="28"/>
+        </w:rPr>
+        <w:t xml:space="preserve"> car </w:t>
+      </w:r>
+      <w:r>
+        <w:rPr>
+          <w:sz w:val="28"/>
+          <w:szCs w:val="28"/>
+        </w:rPr>
+        <w:t xml:space="preserve">la probabilité de passer aux </w:t>
+      </w:r>
+      <w:r>
+        <w:rPr>
+          <w:sz w:val="28"/>
+          <w:szCs w:val="28"/>
+        </w:rPr>
+        <w:t>éta</w:t>
+      </w:r>
+      <w:r>
+        <w:rPr>
+          <w:sz w:val="28"/>
+          <w:szCs w:val="28"/>
+        </w:rPr>
+        <w:t xml:space="preserve">ts suivants à chaque étape </w:t>
+      </w:r>
+      <w:r>
+        <w:rPr>
+          <w:sz w:val="28"/>
+          <w:szCs w:val="28"/>
+        </w:rPr>
+        <w:t>sont défini en fonction de l’</w:t>
+      </w:r>
+      <w:r>
+        <w:rPr>
+          <w:sz w:val="28"/>
+          <w:szCs w:val="28"/>
+        </w:rPr>
+        <w:t>état présent.</w:t>
+      </w:r>
+    </w:p>
+    <w:p>
+      <w:pPr>
+        <w:rPr>
+          <w:sz w:val="28"/>
+          <w:szCs w:val="28"/>
+        </w:rPr>
+      </w:pPr>
+      <w:r>
+        <w:rPr>
+          <w:sz w:val="28"/>
+          <w:szCs w:val="28"/>
+        </w:rPr>
+        <w:t>P</w:t>
+      </w:r>
+      <w:r>
+        <w:rPr>
+          <w:sz w:val="28"/>
+          <w:szCs w:val="28"/>
+        </w:rPr>
+        <w:t>ar exempl</w:t>
+      </w:r>
+      <w:r>
+        <w:rPr>
+          <w:sz w:val="28"/>
+          <w:szCs w:val="28"/>
+        </w:rPr>
+        <w:t>e, si au temps n l’état est manger, alors les états suivants possible seront : (dormir = 0,7 ou jouer 0,3).</w:t>
       </w:r>
       <w:bookmarkStart w:id="0" w:name="_GoBack"/>
       <w:bookmarkEnd w:id="0"/>
@@ -1272,14 +1436,45 @@
         <w:rPr>
           <w:sz w:val="28"/>
           <w:szCs w:val="28"/>
+          <w:u w:val="single"/>
+        </w:rPr>
+      </w:pPr>
+    </w:p>
+    <w:p>
+      <w:pPr>
+        <w:rPr>
+          <w:sz w:val="28"/>
+          <w:szCs w:val="28"/>
+        </w:rPr>
+      </w:pPr>
+      <w:r>
+        <w:rPr>
+          <w:sz w:val="28"/>
+          <w:szCs w:val="28"/>
+        </w:rPr>
+        <w:t>2.</w:t>
+      </w:r>
+      <w:r>
+        <w:rPr>
+          <w:sz w:val="28"/>
+          <w:szCs w:val="28"/>
+        </w:rPr>
+        <w:tab/>
+      </w:r>
+    </w:p>
+    <w:p>
+      <w:pPr>
+        <w:rPr>
+          <w:sz w:val="28"/>
+          <w:szCs w:val="28"/>
         </w:rPr>
       </w:pPr>
       <w:r>
         <w:object w:dxaOrig="7770" w:dyaOrig="6173">
-          <v:shape id="_x0000_i1027" type="#_x0000_t75" style="width:388.5pt;height:309pt" o:ole="">
+          <v:shape id="_x0000_i1026" type="#_x0000_t75" style="width:388.5pt;height:309pt" o:ole="">
             <v:imagedata r:id="rId16" o:title=""/>
           </v:shape>
-          <o:OLEObject Type="Embed" ProgID="Visio.Drawing.15" ShapeID="_x0000_i1027" DrawAspect="Content" ObjectID="_1559035623" r:id="rId17"/>
+          <o:OLEObject Type="Embed" ProgID="Visio.Drawing.15" ShapeID="_x0000_i1026" DrawAspect="Content" ObjectID="_1559040812" r:id="rId17"/>
         </w:object>
       </w:r>
     </w:p>
@@ -1337,10 +1532,10 @@
           <w:szCs w:val="28"/>
         </w:rPr>
         <w:object w:dxaOrig="3840" w:dyaOrig="1440">
-          <v:shape id="_x0000_i1026" type="#_x0000_t75" style="width:192pt;height:1in" o:ole="">
+          <v:shape id="_x0000_i1027" type="#_x0000_t75" style="width:192pt;height:1in" o:ole="">
             <v:imagedata r:id="rId18" o:title=""/>
           </v:shape>
-          <o:OLEObject Type="Embed" ProgID="Equation.3" ShapeID="_x0000_i1026" DrawAspect="Content" ObjectID="_1559035624" r:id="rId19"/>
+          <o:OLEObject Type="Embed" ProgID="Equation.3" ShapeID="_x0000_i1027" DrawAspect="Content" ObjectID="_1559040813" r:id="rId19"/>
         </w:object>
       </w:r>
     </w:p>
@@ -2303,7 +2498,7 @@
 </file>
 
 <file path=customXml/itemProps1.xml><?xml version="1.0" encoding="utf-8"?>
-<ds:datastoreItem xmlns:ds="http://schemas.openxmlformats.org/officeDocument/2006/customXml" ds:itemID="{C9744A14-AAC3-43CE-B089-550DCBD71E40}">
+<ds:datastoreItem xmlns:ds="http://schemas.openxmlformats.org/officeDocument/2006/customXml" ds:itemID="{1493A66F-4828-4887-940C-F41DE60FF0CA}">
   <ds:schemaRefs>
     <ds:schemaRef ds:uri="http://schemas.openxmlformats.org/officeDocument/2006/bibliography"/>
   </ds:schemaRefs>

</xml_diff>